<commit_message>
interface admin: ajout résultat client
ajout de la fonction qui affiche les plantes à insérer dans les couverts végétaux
</commit_message>
<xml_diff>
--- a/Plan de soutenance.docx
+++ b/Plan de soutenance.docx
@@ -39,8 +39,9 @@
       <w:r>
         <w:t xml:space="preserve"> ou à la fin de la présentation</w:t>
       </w:r>
-      <w:bookmarkStart w:id="0" w:name="_GoBack"/>
-      <w:bookmarkEnd w:id="0"/>
+      <w:r>
+        <w:t xml:space="preserve"> ou au début</w:t>
+      </w:r>
     </w:p>
     <w:p/>
     <w:p/>
@@ -119,15 +120,13 @@
         </w:numPr>
       </w:pPr>
       <w:r>
-        <w:t xml:space="preserve">On ne parle </w:t>
-      </w:r>
-      <w:proofErr w:type="spellStart"/>
-      <w:r>
-        <w:t>ps</w:t>
-      </w:r>
-      <w:proofErr w:type="spellEnd"/>
-      <w:r>
-        <w:t xml:space="preserve"> de notre groupe de projet mais du projet dans sa globalité</w:t>
+        <w:t>On ne parle p</w:t>
+      </w:r>
+      <w:r>
+        <w:t>a</w:t>
+      </w:r>
+      <w:r>
+        <w:t>s de notre groupe de projet mais du projet dans sa globalité</w:t>
       </w:r>
     </w:p>
     <w:p>
@@ -306,177 +305,240 @@
         <w:rPr>
           <w:color w:val="FF0000"/>
         </w:rPr>
-        <w:t>(20%)</w:t>
-      </w:r>
-    </w:p>
-    <w:p>
-      <w:pPr>
-        <w:pStyle w:val="Paragraphedeliste"/>
-        <w:numPr>
-          <w:ilvl w:val="0"/>
-          <w:numId w:val="6"/>
-        </w:numPr>
-      </w:pPr>
-      <w:r>
-        <w:t>Le cahier des charges</w:t>
-      </w:r>
-    </w:p>
-    <w:p>
-      <w:r>
-        <w:t>On présente le projet qui a été donner à notre groupe de projet</w:t>
-      </w:r>
-    </w:p>
-    <w:p>
-      <w:pPr>
-        <w:pStyle w:val="Paragraphedeliste"/>
-        <w:numPr>
-          <w:ilvl w:val="0"/>
-          <w:numId w:val="6"/>
-        </w:numPr>
-      </w:pPr>
-      <w:r>
-        <w:t>Présentation de l’équipe</w:t>
-      </w:r>
-    </w:p>
-    <w:p>
-      <w:r>
-        <w:t xml:space="preserve">On présente </w:t>
-      </w:r>
-      <w:r>
-        <w:t>finalement</w:t>
-      </w:r>
-      <w:r>
-        <w:t xml:space="preserve"> les</w:t>
-      </w:r>
-      <w:r>
-        <w:t xml:space="preserve"> </w:t>
-      </w:r>
-      <w:r>
-        <w:t>membres de l’équipe</w:t>
-      </w:r>
-      <w:r>
-        <w:t xml:space="preserve"> et les compétences de chacun (il faut insister sur la non connaissance initiale en informatique pour les membres du groupe).</w:t>
-      </w:r>
-    </w:p>
-    <w:p>
-      <w:pPr>
-        <w:pStyle w:val="Paragraphedeliste"/>
-        <w:numPr>
-          <w:ilvl w:val="0"/>
-          <w:numId w:val="6"/>
-        </w:numPr>
-      </w:pPr>
-      <w:r>
-        <w:t>Organisation de l’équipe</w:t>
-      </w:r>
-    </w:p>
-    <w:p>
-      <w:r>
-        <w:t xml:space="preserve">Le temps de travail, lieu de travail, les réunions, la répartition du travail, et parler de </w:t>
-      </w:r>
-      <w:proofErr w:type="spellStart"/>
-      <w:r>
-        <w:t>github</w:t>
-      </w:r>
-      <w:proofErr w:type="spellEnd"/>
-    </w:p>
-    <w:p/>
-    <w:p>
-      <w:pPr>
-        <w:pStyle w:val="Paragraphedeliste"/>
-        <w:numPr>
-          <w:ilvl w:val="0"/>
-          <w:numId w:val="5"/>
-        </w:numPr>
-      </w:pPr>
-      <w:r>
-        <w:t xml:space="preserve">Le livrable </w:t>
+        <w:t>(</w:t>
       </w:r>
       <w:r>
         <w:rPr>
           <w:color w:val="FF0000"/>
         </w:rPr>
-        <w:t>(50%)</w:t>
-      </w:r>
-    </w:p>
-    <w:p>
-      <w:pPr>
-        <w:pStyle w:val="Paragraphedeliste"/>
-        <w:numPr>
-          <w:ilvl w:val="0"/>
-          <w:numId w:val="9"/>
-        </w:numPr>
-      </w:pPr>
-      <w:r>
-        <w:t>Récupération des indices</w:t>
-      </w:r>
-    </w:p>
-    <w:p>
-      <w:pPr>
-        <w:pStyle w:val="Paragraphedeliste"/>
-        <w:numPr>
-          <w:ilvl w:val="0"/>
-          <w:numId w:val="9"/>
-        </w:numPr>
-      </w:pPr>
-      <w:r>
-        <w:t>Modification de l’interface client</w:t>
-      </w:r>
-    </w:p>
-    <w:p>
-      <w:pPr>
-        <w:pStyle w:val="Paragraphedeliste"/>
-        <w:numPr>
-          <w:ilvl w:val="0"/>
-          <w:numId w:val="9"/>
-        </w:numPr>
-      </w:pPr>
-      <w:r>
-        <w:t>Création de l’interface administrateur</w:t>
-      </w:r>
-    </w:p>
-    <w:p>
-      <w:pPr>
-        <w:pStyle w:val="Paragraphedeliste"/>
-        <w:numPr>
-          <w:ilvl w:val="0"/>
-          <w:numId w:val="9"/>
-        </w:numPr>
-      </w:pPr>
-      <w:proofErr w:type="spellStart"/>
-      <w:r>
-        <w:t>Fuzzy</w:t>
-      </w:r>
-      <w:proofErr w:type="spellEnd"/>
-      <w:r>
-        <w:t xml:space="preserve"> </w:t>
-      </w:r>
-      <w:proofErr w:type="spellStart"/>
-      <w:r>
-        <w:t>logic</w:t>
-      </w:r>
-      <w:proofErr w:type="spellEnd"/>
-      <w:r>
-        <w:t>, si réalisé</w:t>
-      </w:r>
-    </w:p>
-    <w:p/>
-    <w:p>
-      <w:pPr>
-        <w:pStyle w:val="Paragraphedeliste"/>
-        <w:numPr>
-          <w:ilvl w:val="0"/>
-          <w:numId w:val="5"/>
-        </w:numPr>
-      </w:pPr>
-      <w:r>
-        <w:t xml:space="preserve">Bilan </w:t>
+        <w:t>1</w:t>
       </w:r>
       <w:r>
         <w:rPr>
           <w:color w:val="FF0000"/>
         </w:rPr>
-        <w:t>(20%)</w:t>
+        <w:t>0%)</w:t>
+      </w:r>
+    </w:p>
+    <w:p>
+      <w:pPr>
+        <w:pStyle w:val="Paragraphedeliste"/>
+        <w:numPr>
+          <w:ilvl w:val="0"/>
+          <w:numId w:val="6"/>
+        </w:numPr>
+      </w:pPr>
+      <w:r>
+        <w:t>Le cahier des charges</w:t>
+      </w:r>
+    </w:p>
+    <w:p>
+      <w:r>
+        <w:t>On présente le projet qui a été donner à notre groupe de projet</w:t>
+      </w:r>
+    </w:p>
+    <w:p>
+      <w:pPr>
+        <w:pStyle w:val="Paragraphedeliste"/>
+        <w:numPr>
+          <w:ilvl w:val="0"/>
+          <w:numId w:val="6"/>
+        </w:numPr>
+      </w:pPr>
+      <w:r>
+        <w:t>Présentation de l’équipe</w:t>
+      </w:r>
+    </w:p>
+    <w:p>
+      <w:r>
+        <w:t xml:space="preserve">On présente </w:t>
+      </w:r>
+      <w:r>
+        <w:t>finalement</w:t>
+      </w:r>
+      <w:r>
+        <w:t xml:space="preserve"> les</w:t>
+      </w:r>
+      <w:r>
+        <w:t xml:space="preserve"> </w:t>
+      </w:r>
+      <w:r>
+        <w:t>membres de l’équipe</w:t>
+      </w:r>
+      <w:r>
+        <w:t xml:space="preserve"> et les compétences de chacun (il faut insister sur la non connaissance initiale en informatique pour les membres du groupe).</w:t>
+      </w:r>
+    </w:p>
+    <w:p>
+      <w:pPr>
+        <w:pStyle w:val="Paragraphedeliste"/>
+        <w:numPr>
+          <w:ilvl w:val="0"/>
+          <w:numId w:val="6"/>
+        </w:numPr>
+      </w:pPr>
+      <w:r>
+        <w:t>Organisation de l’équipe</w:t>
+      </w:r>
+      <w:r>
+        <w:t xml:space="preserve"> </w:t>
+      </w:r>
+    </w:p>
+    <w:p>
+      <w:r>
+        <w:t xml:space="preserve">Le temps de travail, lieu de travail, les réunions, la répartition du travail, et parler de </w:t>
+      </w:r>
+      <w:proofErr w:type="spellStart"/>
+      <w:r>
+        <w:t>githu</w:t>
+      </w:r>
+      <w:r>
+        <w:t>b</w:t>
+      </w:r>
+      <w:proofErr w:type="spellEnd"/>
+      <w:r>
+        <w:t xml:space="preserve"> </w:t>
+      </w:r>
+    </w:p>
+    <w:p/>
+    <w:p/>
+    <w:p/>
+    <w:p/>
+    <w:p>
+      <w:pPr>
+        <w:pStyle w:val="Paragraphedeliste"/>
+        <w:numPr>
+          <w:ilvl w:val="0"/>
+          <w:numId w:val="5"/>
+        </w:numPr>
+      </w:pPr>
+      <w:r>
+        <w:lastRenderedPageBreak/>
+        <w:t xml:space="preserve">Le livrable </w:t>
+      </w:r>
+      <w:r>
+        <w:rPr>
+          <w:color w:val="FF0000"/>
+        </w:rPr>
+        <w:t>(</w:t>
+      </w:r>
+      <w:r>
+        <w:rPr>
+          <w:color w:val="FF0000"/>
+        </w:rPr>
+        <w:t>6</w:t>
+      </w:r>
+      <w:bookmarkStart w:id="0" w:name="_GoBack"/>
+      <w:bookmarkEnd w:id="0"/>
+      <w:r>
+        <w:rPr>
+          <w:color w:val="FF0000"/>
+        </w:rPr>
+        <w:t>0%)</w:t>
+      </w:r>
+    </w:p>
+    <w:p>
+      <w:pPr>
+        <w:pStyle w:val="Paragraphedeliste"/>
+        <w:numPr>
+          <w:ilvl w:val="0"/>
+          <w:numId w:val="9"/>
+        </w:numPr>
+      </w:pPr>
+      <w:r>
+        <w:t>Présentation de notre livrable</w:t>
+      </w:r>
+    </w:p>
+    <w:p>
+      <w:r>
+        <w:t>Explication de l’emplacement des dossiers de l’intérêt de chacun d’entre eux (</w:t>
+      </w:r>
+      <w:proofErr w:type="spellStart"/>
+      <w:r>
+        <w:t>views</w:t>
+      </w:r>
+      <w:proofErr w:type="spellEnd"/>
+      <w:r>
+        <w:t>, module, app.js, …)</w:t>
+      </w:r>
+    </w:p>
+    <w:p>
+      <w:pPr>
+        <w:pStyle w:val="Paragraphedeliste"/>
+        <w:numPr>
+          <w:ilvl w:val="0"/>
+          <w:numId w:val="9"/>
+        </w:numPr>
+      </w:pPr>
+      <w:r>
+        <w:t>Récupération des indices</w:t>
+      </w:r>
+    </w:p>
+    <w:p>
+      <w:pPr>
+        <w:pStyle w:val="Paragraphedeliste"/>
+        <w:numPr>
+          <w:ilvl w:val="0"/>
+          <w:numId w:val="9"/>
+        </w:numPr>
+      </w:pPr>
+      <w:r>
+        <w:t>Modification de l’interface client</w:t>
+      </w:r>
+    </w:p>
+    <w:p>
+      <w:pPr>
+        <w:pStyle w:val="Paragraphedeliste"/>
+        <w:numPr>
+          <w:ilvl w:val="0"/>
+          <w:numId w:val="9"/>
+        </w:numPr>
+      </w:pPr>
+      <w:r>
+        <w:t>Création de l’interface administrateur</w:t>
+      </w:r>
+    </w:p>
+    <w:p>
+      <w:pPr>
+        <w:pStyle w:val="Paragraphedeliste"/>
+        <w:numPr>
+          <w:ilvl w:val="0"/>
+          <w:numId w:val="9"/>
+        </w:numPr>
+      </w:pPr>
+      <w:r>
+        <w:t>Résultat pour les couverts végétaux</w:t>
+      </w:r>
+    </w:p>
+    <w:p/>
+    <w:p>
+      <w:pPr>
+        <w:pStyle w:val="Paragraphedeliste"/>
+        <w:numPr>
+          <w:ilvl w:val="0"/>
+          <w:numId w:val="5"/>
+        </w:numPr>
+      </w:pPr>
+      <w:r>
+        <w:t xml:space="preserve">Bilan </w:t>
+      </w:r>
+      <w:r>
+        <w:rPr>
+          <w:color w:val="FF0000"/>
+        </w:rPr>
+        <w:t>(</w:t>
+      </w:r>
+      <w:r>
+        <w:rPr>
+          <w:color w:val="FF0000"/>
+        </w:rPr>
+        <w:t>1</w:t>
+      </w:r>
+      <w:r>
+        <w:rPr>
+          <w:color w:val="FF0000"/>
+        </w:rPr>
+        <w:t>0%)</w:t>
       </w:r>
     </w:p>
     <w:p>

</xml_diff>

<commit_message>
présentation power point version 1
Début de réalisation de la présentation pour la soutenance
</commit_message>
<xml_diff>
--- a/Plan de soutenance.docx
+++ b/Plan de soutenance.docx
@@ -45,6 +45,13 @@
         </w:rPr>
         <w:t xml:space="preserve">Introduction </w:t>
       </w:r>
+      <w:r>
+        <w:rPr>
+          <w:color w:val="FF0000"/>
+          <w:sz w:val="28"/>
+        </w:rPr>
+        <w:t>3min</w:t>
+      </w:r>
     </w:p>
     <w:p>
       <w:pPr>
@@ -127,7 +134,7 @@
           <w:color w:val="FF0000"/>
           <w:sz w:val="28"/>
         </w:rPr>
-        <w:t>80%</w:t>
+        <w:t>25min</w:t>
       </w:r>
     </w:p>
     <w:p>
@@ -153,8 +160,6 @@
       <w:r>
         <w:t>Explication de chaque partie</w:t>
       </w:r>
-      <w:bookmarkStart w:id="0" w:name="_GoBack"/>
-      <w:bookmarkEnd w:id="0"/>
     </w:p>
     <w:p>
       <w:pPr>
@@ -164,27 +169,31 @@
           <w:numId w:val="11"/>
         </w:numPr>
       </w:pPr>
-      <w:proofErr w:type="spellStart"/>
-      <w:r>
-        <w:t>Video</w:t>
-      </w:r>
-      <w:proofErr w:type="spellEnd"/>
-      <w:r>
-        <w:t xml:space="preserve"> concernant la présentation de trois clients en train d’entrer leurs données</w:t>
+      <w:r>
+        <w:t>Mise en scène :</w:t>
       </w:r>
     </w:p>
     <w:p>
-      <w:pPr>
-        <w:pStyle w:val="Paragraphedeliste"/>
-        <w:numPr>
-          <w:ilvl w:val="0"/>
-          <w:numId w:val="11"/>
-        </w:numPr>
-      </w:pPr>
-      <w:r>
-        <w:t>Résolution de leur problème en direct</w:t>
+      <w:r>
+        <w:t>Deux agriculteurs (</w:t>
+      </w:r>
+      <w:proofErr w:type="spellStart"/>
+      <w:r>
+        <w:t>nacim</w:t>
+      </w:r>
+      <w:proofErr w:type="spellEnd"/>
+      <w:r>
+        <w:t xml:space="preserve"> et président) une responsable d’étude (marie) les deux agriculteurs rentrent les renseignements dans l’interface client ; puis marie reçoit les données sur l’interface administrateur. Répond au client et leur envoie un message. </w:t>
       </w:r>
     </w:p>
+    <w:p>
+      <w:r>
+        <w:t xml:space="preserve">Tout doit être préparé à l’avance. </w:t>
+      </w:r>
+      <w:bookmarkStart w:id="0" w:name="_GoBack"/>
+      <w:bookmarkEnd w:id="0"/>
+    </w:p>
+    <w:p/>
     <w:p>
       <w:pPr>
         <w:pStyle w:val="Paragraphedeliste"/>
@@ -202,6 +211,18 @@
         </w:rPr>
         <w:t>Remerciement</w:t>
       </w:r>
+      <w:r>
+        <w:rPr>
+          <w:sz w:val="28"/>
+        </w:rPr>
+        <w:t xml:space="preserve"> </w:t>
+      </w:r>
+      <w:r>
+        <w:rPr>
+          <w:color w:val="FF0000"/>
+        </w:rPr>
+        <w:t>2min</w:t>
+      </w:r>
     </w:p>
     <w:p>
       <w:pPr>
@@ -213,6 +234,9 @@
       </w:pPr>
       <w:r>
         <w:t>Conclusion générale du projet</w:t>
+      </w:r>
+      <w:r>
+        <w:t xml:space="preserve"> </w:t>
       </w:r>
     </w:p>
     <w:p>

</xml_diff>